<commit_message>
fix: add ExpressionFailed warnings to warning report
Address Copilot review comments by adding support for ExpressionFailed
warning type in the warning report:

- Add ExpressionFailed case to WarningReportGenerator switch statement
- Add "Failed Expressions" section to warning report template
- Add sample data for ExpressionFailed warnings in template generator
- Regenerate embedded WarningReportTemplate.docx resource
</commit_message>
<xml_diff>
--- a/TriasDev.Templify/Resources/WarningReportTemplate.docx
+++ b/TriasDev.Templify/Resources/WarningReportTemplate.docx
@@ -112,6 +112,22 @@
           </w:p>
         </w:tc>
       </w:tr>
+      <w:tr>
+        <w:tc>
+          <w:p>
+            <w:r>
+              <w:t>Failed Expressions</w:t>
+            </w:r>
+          </w:p>
+        </w:tc>
+        <w:tc>
+          <w:p>
+            <w:r>
+              <w:t>{{FailedExpressionCount}}</w:t>
+            </w:r>
+          </w:p>
+        </w:tc>
+      </w:tr>
     </w:tbl>
     <w:p/>
     <w:p>
@@ -435,6 +451,113 @@
         <w:t>{{/if}}</w:t>
       </w:r>
     </w:p>
+    <w:p>
+      <w:r>
+        <w:t>{{#if HasFailedExpressions}}</w:t>
+      </w:r>
+    </w:p>
+    <w:p>
+      <w:r>
+        <w:rPr>
+          <w:b/>
+        </w:rPr>
+        <w:t>Failed Expressions</w:t>
+      </w:r>
+    </w:p>
+    <w:p>
+      <w:r>
+        <w:t>The following expressions could not be evaluated:</w:t>
+      </w:r>
+    </w:p>
+    <w:p/>
+    <w:tbl>
+      <w:tblPr>
+        <w:tblBorders>
+          <w:top w:val="single" w:sz="4"/>
+          <w:bottom w:val="single" w:sz="4"/>
+          <w:left w:val="single" w:sz="4"/>
+          <w:right w:val="single" w:sz="4"/>
+          <w:insideH w:val="single" w:sz="4"/>
+          <w:insideV w:val="single" w:sz="4"/>
+        </w:tblBorders>
+      </w:tblPr>
+      <w:tr>
+        <w:tc>
+          <w:p>
+            <w:r>
+              <w:rPr>
+                <w:b/>
+              </w:rPr>
+              <w:t>Expression</w:t>
+            </w:r>
+          </w:p>
+        </w:tc>
+        <w:tc>
+          <w:p>
+            <w:r>
+              <w:rPr>
+                <w:b/>
+              </w:rPr>
+              <w:t>Error</w:t>
+            </w:r>
+          </w:p>
+        </w:tc>
+      </w:tr>
+      <w:tr>
+        <w:tc>
+          <w:p>
+            <w:r>
+              <w:t>{{#foreach FailedExpressions}}</w:t>
+            </w:r>
+          </w:p>
+        </w:tc>
+        <w:tc>
+          <w:p>
+            <w:r>
+              <w:t/>
+            </w:r>
+          </w:p>
+        </w:tc>
+      </w:tr>
+      <w:tr>
+        <w:tc>
+          <w:p>
+            <w:r>
+              <w:t>{{VariableName}}</w:t>
+            </w:r>
+          </w:p>
+        </w:tc>
+        <w:tc>
+          <w:p>
+            <w:r>
+              <w:t>{{Message}}</w:t>
+            </w:r>
+          </w:p>
+        </w:tc>
+      </w:tr>
+      <w:tr>
+        <w:tc>
+          <w:p>
+            <w:r>
+              <w:t>{{/foreach}}</w:t>
+            </w:r>
+          </w:p>
+        </w:tc>
+        <w:tc>
+          <w:p>
+            <w:r>
+              <w:t/>
+            </w:r>
+          </w:p>
+        </w:tc>
+      </w:tr>
+    </w:tbl>
+    <w:p/>
+    <w:p>
+      <w:r>
+        <w:t>{{/if}}</w:t>
+      </w:r>
+    </w:p>
     <w:p/>
     <w:p>
       <w:r>

</xml_diff>